<commit_message>
分析前段js代码，重构js代码 Signed-off-by: work <work@ijibu.com>
</commit_message>
<xml_diff>
--- a/doc/斯洛克游戏联网功能设计.docx
+++ b/doc/斯洛克游戏联网功能设计.docx
@@ -177,67 +177,566 @@
         </w:rPr>
         <w:t>获取对方击球数据</w:t>
       </w:r>
+    </w:p>
+    <w:p>
+      <w:pPr>
+        <w:pStyle w:val="3"/>
+        <w:numPr>
+          <w:ilvl w:val="1"/>
+          <w:numId w:val="1"/>
+        </w:numPr>
+        <w:ind w:firstLineChars="0"/>
+      </w:pPr>
+      <w:r>
+        <w:rPr>
+          <w:rFonts w:hint="eastAsia"/>
+        </w:rPr>
+        <w:t>断开</w:t>
+      </w:r>
+      <w:r>
+        <w:t>连接</w:t>
+      </w:r>
+    </w:p>
+    <w:p>
+      <w:pPr>
+        <w:pStyle w:val="3"/>
+        <w:numPr>
+          <w:ilvl w:val="1"/>
+          <w:numId w:val="1"/>
+        </w:numPr>
+        <w:ind w:firstLineChars="0"/>
+        <w:rPr>
+          <w:rFonts w:hint="eastAsia"/>
+        </w:rPr>
+      </w:pPr>
+      <w:r>
+        <w:rPr>
+          <w:rFonts w:hint="eastAsia"/>
+        </w:rPr>
+        <w:t>保存玩家</w:t>
+      </w:r>
+      <w:r>
+        <w:t>的用户名</w:t>
+      </w:r>
+    </w:p>
+    <w:p>
+      <w:pPr>
+        <w:pStyle w:val="3"/>
+        <w:numPr>
+          <w:numId w:val="0"/>
+        </w:numPr>
+        <w:ind w:leftChars="0"/>
+        <w:rPr>
+          <w:rFonts w:hint="eastAsia"/>
+        </w:rPr>
+      </w:pPr>
+    </w:p>
+    <w:p>
+      <w:pPr>
+        <w:pStyle w:val="3"/>
+        <w:numPr>
+          <w:numId w:val="0"/>
+        </w:numPr>
+        <w:ind w:leftChars="0"/>
+        <w:rPr>
+          <w:rFonts w:hint="eastAsia"/>
+        </w:rPr>
+      </w:pPr>
+    </w:p>
+    <w:p>
+      <w:pPr>
+        <w:pStyle w:val="3"/>
+        <w:numPr>
+          <w:numId w:val="0"/>
+        </w:numPr>
+        <w:ind w:leftChars="0"/>
+        <w:rPr>
+          <w:rFonts w:hint="eastAsia" w:eastAsia="宋体"/>
+          <w:lang w:eastAsia="zh-CN"/>
+        </w:rPr>
+      </w:pPr>
+      <w:r>
+        <w:rPr>
+          <w:rFonts w:hint="eastAsia"/>
+          <w:lang w:eastAsia="zh-CN"/>
+        </w:rPr>
+        <w:t>游戏的中的某些数据是存贮在浏览器本地的，利用</w:t>
+      </w:r>
+      <w:r>
+        <w:rPr>
+          <w:rFonts w:hint="eastAsia"/>
+          <w:lang w:val="en-US" w:eastAsia="zh-CN"/>
+        </w:rPr>
+        <w:t>html5的本地存储实现的。</w:t>
+      </w:r>
+    </w:p>
+    <w:p>
+      <w:pPr>
+        <w:pStyle w:val="3"/>
+        <w:numPr>
+          <w:numId w:val="0"/>
+        </w:numPr>
+        <w:ind w:leftChars="0"/>
+        <w:rPr>
+          <w:rFonts w:hint="eastAsia"/>
+          <w:lang w:val="en-US" w:eastAsia="zh-CN"/>
+        </w:rPr>
+      </w:pPr>
+      <w:r>
+        <w:rPr>
+          <w:rFonts w:hint="eastAsia"/>
+          <w:lang w:val="en-US" w:eastAsia="zh-CN"/>
+        </w:rPr>
+        <w:t>游戏首页功能点</w:t>
+      </w:r>
+    </w:p>
+    <w:p>
+      <w:pPr>
+        <w:pStyle w:val="3"/>
+        <w:numPr>
+          <w:ilvl w:val="0"/>
+          <w:numId w:val="2"/>
+        </w:numPr>
+        <w:ind w:leftChars="0"/>
+        <w:rPr>
+          <w:rFonts w:hint="eastAsia"/>
+          <w:lang w:val="en-US" w:eastAsia="zh-CN"/>
+        </w:rPr>
+      </w:pPr>
+      <w:r>
+        <w:rPr>
+          <w:rFonts w:hint="eastAsia"/>
+          <w:lang w:val="en-US" w:eastAsia="zh-CN"/>
+        </w:rPr>
+        <w:t>获取在线的服务器</w:t>
+      </w:r>
+    </w:p>
+    <w:p>
+      <w:pPr>
+        <w:pStyle w:val="3"/>
+        <w:numPr>
+          <w:ilvl w:val="0"/>
+          <w:numId w:val="2"/>
+        </w:numPr>
+        <w:ind w:leftChars="0"/>
+        <w:rPr>
+          <w:rFonts w:hint="eastAsia"/>
+          <w:lang w:val="en-US" w:eastAsia="zh-CN"/>
+        </w:rPr>
+      </w:pPr>
+      <w:r>
+        <w:rPr>
+          <w:rFonts w:hint="eastAsia"/>
+          <w:lang w:val="en-US" w:eastAsia="zh-CN"/>
+        </w:rPr>
+        <w:t>获取在线的玩家</w:t>
+      </w:r>
+    </w:p>
+    <w:p>
+      <w:pPr>
+        <w:pStyle w:val="3"/>
+        <w:numPr>
+          <w:ilvl w:val="0"/>
+          <w:numId w:val="2"/>
+        </w:numPr>
+        <w:ind w:leftChars="0"/>
+        <w:rPr>
+          <w:rFonts w:hint="eastAsia"/>
+          <w:lang w:val="en-US" w:eastAsia="zh-CN"/>
+        </w:rPr>
+      </w:pPr>
+      <w:r>
+        <w:rPr>
+          <w:rFonts w:hint="eastAsia"/>
+          <w:lang w:val="en-US" w:eastAsia="zh-CN"/>
+        </w:rPr>
+        <w:t>邀请玩家一起玩游戏</w:t>
+      </w:r>
+    </w:p>
+    <w:p>
+      <w:pPr>
+        <w:pStyle w:val="3"/>
+        <w:numPr>
+          <w:ilvl w:val="0"/>
+          <w:numId w:val="2"/>
+        </w:numPr>
+        <w:ind w:leftChars="0"/>
+        <w:rPr>
+          <w:rFonts w:hint="eastAsia"/>
+          <w:lang w:val="en-US" w:eastAsia="zh-CN"/>
+        </w:rPr>
+      </w:pPr>
+      <w:r>
+        <w:rPr>
+          <w:rFonts w:hint="eastAsia"/>
+          <w:lang w:val="en-US" w:eastAsia="zh-CN"/>
+        </w:rPr>
+        <w:t>创建房间，自己一个人玩。</w:t>
+      </w:r>
+    </w:p>
+    <w:p>
+      <w:pPr>
+        <w:pStyle w:val="3"/>
+        <w:numPr>
+          <w:ilvl w:val="0"/>
+          <w:numId w:val="2"/>
+        </w:numPr>
+        <w:ind w:leftChars="0"/>
+        <w:rPr>
+          <w:rFonts w:hint="eastAsia"/>
+          <w:lang w:val="en-US" w:eastAsia="zh-CN"/>
+        </w:rPr>
+      </w:pPr>
+      <w:r>
+        <w:rPr>
+          <w:rFonts w:hint="eastAsia"/>
+          <w:lang w:val="en-US" w:eastAsia="zh-CN"/>
+        </w:rPr>
+        <w:t>加入房间</w:t>
+      </w:r>
+    </w:p>
+    <w:p>
+      <w:pPr>
+        <w:pStyle w:val="3"/>
+        <w:numPr>
+          <w:ilvl w:val="0"/>
+          <w:numId w:val="2"/>
+        </w:numPr>
+        <w:ind w:leftChars="0"/>
+        <w:rPr>
+          <w:rFonts w:hint="eastAsia"/>
+          <w:lang w:val="en-US" w:eastAsia="zh-CN"/>
+        </w:rPr>
+      </w:pPr>
+      <w:r>
+        <w:rPr>
+          <w:rFonts w:hint="eastAsia"/>
+          <w:lang w:val="en-US" w:eastAsia="zh-CN"/>
+        </w:rPr>
+        <w:t>输入玩家名称</w:t>
+      </w:r>
+    </w:p>
+    <w:p>
+      <w:pPr>
+        <w:pStyle w:val="3"/>
+        <w:widowControl w:val="0"/>
+        <w:numPr>
+          <w:numId w:val="0"/>
+        </w:numPr>
+        <w:jc w:val="both"/>
+        <w:rPr>
+          <w:rFonts w:hint="eastAsia"/>
+          <w:lang w:val="en-US" w:eastAsia="zh-CN"/>
+        </w:rPr>
+      </w:pPr>
+    </w:p>
+    <w:p>
+      <w:pPr>
+        <w:pStyle w:val="3"/>
+        <w:widowControl w:val="0"/>
+        <w:numPr>
+          <w:ilvl w:val="0"/>
+          <w:numId w:val="3"/>
+        </w:numPr>
+        <w:jc w:val="both"/>
+        <w:rPr>
+          <w:rFonts w:hint="eastAsia"/>
+          <w:lang w:val="en-US" w:eastAsia="zh-CN"/>
+        </w:rPr>
+      </w:pPr>
+      <w:r>
+        <w:rPr>
+          <w:rFonts w:hint="eastAsia"/>
+          <w:lang w:val="en-US" w:eastAsia="zh-CN"/>
+        </w:rPr>
+        <w:t>创建玩家</w:t>
+      </w:r>
+    </w:p>
+    <w:p>
+      <w:pPr>
+        <w:pStyle w:val="3"/>
+        <w:widowControl w:val="0"/>
+        <w:numPr>
+          <w:numId w:val="0"/>
+        </w:numPr>
+        <w:jc w:val="both"/>
+        <w:rPr>
+          <w:rFonts w:hint="eastAsia"/>
+          <w:lang w:val="en-US" w:eastAsia="zh-CN"/>
+        </w:rPr>
+      </w:pPr>
+      <w:r>
+        <w:rPr>
+          <w:rFonts w:hint="eastAsia"/>
+          <w:lang w:val="en-US" w:eastAsia="zh-CN"/>
+        </w:rPr>
+        <w:t>首页首先获取本地的存储的数据，如果获得的玩家名称为:Guest,则弹出名称输入框，让玩家输入自己的名称，然后提交到后台。相关的代码如下：</w:t>
+      </w:r>
+    </w:p>
+    <w:p>
+      <w:pPr>
+        <w:pStyle w:val="3"/>
+        <w:widowControl w:val="0"/>
+        <w:numPr>
+          <w:numId w:val="0"/>
+        </w:numPr>
+        <w:jc w:val="both"/>
+      </w:pPr>
+      <w:r>
+        <w:rPr>
+          <w:rFonts w:ascii="Calibri" w:hAnsi="Calibri" w:eastAsia="宋体" w:cs="Times New Roman"/>
+          <w:kern w:val="2"/>
+          <w:sz w:val="21"/>
+          <w:szCs w:val="22"/>
+          <w:lang w:val="en-US" w:eastAsia="zh-CN" w:bidi="ar-SA"/>
+        </w:rPr>
+        <w:pict>
+          <v:shape id="图片框 1025" o:spid="_x0000_s1026" type="#_x0000_t75" style="height:358.5pt;width:415pt;rotation:0f;" o:ole="f" fillcolor="#FFFFFF" filled="f" o:preferrelative="t" stroked="f" coordorigin="0,0" coordsize="21600,21600">
+            <v:fill on="f" color2="#FFFFFF" focus="0%"/>
+            <v:imagedata gain="65536f" blacklevel="0f" gamma="0" o:title="" r:id="rId5"/>
+            <o:lock v:ext="edit" position="f" selection="f" grouping="f" rotation="f" cropping="f" text="f" aspectratio="t"/>
+            <w10:wrap type="none"/>
+            <w10:anchorlock/>
+          </v:shape>
+        </w:pict>
+      </w:r>
+    </w:p>
+    <w:p>
+      <w:pPr>
+        <w:pStyle w:val="3"/>
+        <w:widowControl w:val="0"/>
+        <w:numPr>
+          <w:numId w:val="0"/>
+        </w:numPr>
+        <w:jc w:val="both"/>
+      </w:pPr>
+    </w:p>
+    <w:p>
+      <w:pPr>
+        <w:pStyle w:val="3"/>
+        <w:widowControl w:val="0"/>
+        <w:numPr>
+          <w:ilvl w:val="0"/>
+          <w:numId w:val="4"/>
+        </w:numPr>
+        <w:jc w:val="both"/>
+        <w:rPr>
+          <w:rFonts w:hint="eastAsia"/>
+          <w:lang w:val="en-US" w:eastAsia="zh-CN"/>
+        </w:rPr>
+      </w:pPr>
+      <w:r>
+        <w:rPr>
+          <w:rFonts w:hint="eastAsia"/>
+          <w:lang w:val="en-US" w:eastAsia="zh-CN"/>
+        </w:rPr>
+        <w:t>加入游戏</w:t>
+      </w:r>
+    </w:p>
+    <w:p>
+      <w:pPr>
+        <w:pStyle w:val="3"/>
+        <w:widowControl w:val="0"/>
+        <w:numPr>
+          <w:numId w:val="0"/>
+        </w:numPr>
+        <w:jc w:val="both"/>
+        <w:rPr>
+          <w:rFonts w:hint="eastAsia"/>
+          <w:lang w:val="en-US" w:eastAsia="zh-CN"/>
+        </w:rPr>
+      </w:pPr>
+      <w:r>
+        <w:rPr>
+          <w:rFonts w:hint="eastAsia"/>
+          <w:lang w:val="en-US" w:eastAsia="zh-CN"/>
+        </w:rPr>
+        <w:t>如果有在线的房间，选择一间房间加入，进行游戏，也是网络版的基础。有些房间需要输入密码，也在js代码中包含，此处就不贴出来，可以参考相关源码，此处只提出不输入密码的相关js代码：</w:t>
+      </w:r>
+    </w:p>
+    <w:p>
+      <w:pPr>
+        <w:pStyle w:val="3"/>
+        <w:widowControl w:val="0"/>
+        <w:numPr>
+          <w:numId w:val="0"/>
+        </w:numPr>
+        <w:jc w:val="both"/>
+        <w:rPr>
+          <w:rFonts w:hint="eastAsia"/>
+          <w:lang w:val="en-US" w:eastAsia="zh-CN"/>
+        </w:rPr>
+      </w:pPr>
+      <w:r>
+        <w:rPr>
+          <w:rFonts w:ascii="Calibri" w:hAnsi="Calibri" w:eastAsia="宋体" w:cs="Times New Roman"/>
+          <w:kern w:val="2"/>
+          <w:sz w:val="21"/>
+          <w:szCs w:val="22"/>
+          <w:lang w:val="en-US" w:eastAsia="zh-CN" w:bidi="ar-SA"/>
+        </w:rPr>
+        <w:pict>
+          <v:shape id="图片框 1026" o:spid="_x0000_s1027" type="#_x0000_t75" style="height:190.3pt;width:415pt;rotation:0f;" o:ole="f" fillcolor="#FFFFFF" filled="f" o:preferrelative="t" stroked="f" coordorigin="0,0" coordsize="21600,21600">
+            <v:fill on="f" color2="#FFFFFF" focus="0%"/>
+            <v:imagedata gain="65536f" blacklevel="0f" gamma="0" o:title="" r:id="rId6"/>
+            <o:lock v:ext="edit" position="f" selection="f" grouping="f" rotation="f" cropping="f" text="f" aspectratio="t"/>
+            <w10:wrap type="none"/>
+            <w10:anchorlock/>
+          </v:shape>
+        </w:pict>
+      </w:r>
+    </w:p>
+    <w:p>
+      <w:pPr>
+        <w:pStyle w:val="3"/>
+        <w:widowControl w:val="0"/>
+        <w:numPr>
+          <w:numId w:val="0"/>
+        </w:numPr>
+        <w:jc w:val="both"/>
+        <w:rPr>
+          <w:rFonts w:hint="eastAsia"/>
+          <w:lang w:val="en-US" w:eastAsia="zh-CN"/>
+        </w:rPr>
+      </w:pPr>
+      <w:r>
+        <w:rPr>
+          <w:rFonts w:hint="eastAsia"/>
+          <w:lang w:val="en-US" w:eastAsia="zh-CN"/>
+        </w:rPr>
+        <w:t>我们先来分析下整个流程，A创建房间R，A正在一个人玩，此时B来加入房间。</w:t>
+      </w:r>
+    </w:p>
+    <w:p>
+      <w:pPr>
+        <w:pStyle w:val="3"/>
+        <w:widowControl w:val="0"/>
+        <w:numPr>
+          <w:ilvl w:val="0"/>
+          <w:numId w:val="5"/>
+        </w:numPr>
+        <w:jc w:val="both"/>
+        <w:rPr>
+          <w:rFonts w:hint="eastAsia"/>
+          <w:lang w:val="en-US" w:eastAsia="zh-CN"/>
+        </w:rPr>
+      </w:pPr>
+      <w:r>
+        <w:rPr>
+          <w:rFonts w:hint="eastAsia"/>
+          <w:lang w:val="en-US" w:eastAsia="zh-CN"/>
+        </w:rPr>
+        <w:t>提交B的请求到后台，然后给A发送一条消息告诉他“B请求加入房间和他一起玩”，此时还要给B返回信息，“正在等待A的同意”。</w:t>
+      </w:r>
+    </w:p>
+    <w:p>
+      <w:pPr>
+        <w:pStyle w:val="3"/>
+        <w:widowControl w:val="0"/>
+        <w:numPr>
+          <w:ilvl w:val="0"/>
+          <w:numId w:val="5"/>
+        </w:numPr>
+        <w:jc w:val="both"/>
+        <w:rPr>
+          <w:rFonts w:hint="eastAsia"/>
+          <w:lang w:val="en-US" w:eastAsia="zh-CN"/>
+        </w:rPr>
+      </w:pPr>
+      <w:r>
+        <w:rPr>
+          <w:rFonts w:hint="eastAsia"/>
+          <w:lang w:val="en-US" w:eastAsia="zh-CN"/>
+        </w:rPr>
+        <w:t>A收到请求消息后，同意B的请求，此时会把同意请求发送到后台，后台接受后，再给B推送消息说A同意了。（不考虑A拒绝请求的情况）。</w:t>
+      </w:r>
+    </w:p>
+    <w:p>
+      <w:pPr>
+        <w:pStyle w:val="3"/>
+        <w:widowControl w:val="0"/>
+        <w:numPr>
+          <w:ilvl w:val="0"/>
+          <w:numId w:val="5"/>
+        </w:numPr>
+        <w:jc w:val="both"/>
+        <w:rPr>
+          <w:rFonts w:hint="eastAsia"/>
+          <w:lang w:val="en-US" w:eastAsia="zh-CN"/>
+        </w:rPr>
+      </w:pPr>
+      <w:r>
+        <w:rPr>
+          <w:rFonts w:hint="eastAsia"/>
+          <w:lang w:val="en-US" w:eastAsia="zh-CN"/>
+        </w:rPr>
+        <w:t>A同意后，游戏回来初始状态，A开始击球，然后把击球的数据发送到后台，然后等待B击球，后台推送击球数据给B。</w:t>
+      </w:r>
+    </w:p>
+    <w:p>
+      <w:pPr>
+        <w:pStyle w:val="3"/>
+        <w:widowControl w:val="0"/>
+        <w:numPr>
+          <w:ilvl w:val="0"/>
+          <w:numId w:val="5"/>
+        </w:numPr>
+        <w:jc w:val="both"/>
+        <w:rPr>
+          <w:rFonts w:hint="eastAsia"/>
+          <w:lang w:val="en-US" w:eastAsia="zh-CN"/>
+        </w:rPr>
+      </w:pPr>
+      <w:r>
+        <w:rPr>
+          <w:rFonts w:hint="eastAsia"/>
+          <w:lang w:val="en-US" w:eastAsia="zh-CN"/>
+        </w:rPr>
+        <w:t>B收到A的击球信息后，在B的浏览器执行，然后B进行击球操作，等待A击球，并把刚才的击球数据传到服务器。</w:t>
+      </w:r>
+    </w:p>
+    <w:p>
+      <w:pPr>
+        <w:pStyle w:val="3"/>
+        <w:widowControl w:val="0"/>
+        <w:numPr>
+          <w:ilvl w:val="0"/>
+          <w:numId w:val="5"/>
+        </w:numPr>
+        <w:jc w:val="both"/>
+        <w:rPr>
+          <w:rFonts w:hint="eastAsia"/>
+          <w:lang w:val="en-US" w:eastAsia="zh-CN"/>
+        </w:rPr>
+      </w:pPr>
+      <w:r>
+        <w:rPr>
+          <w:rFonts w:hint="eastAsia"/>
+          <w:lang w:val="en-US" w:eastAsia="zh-CN"/>
+        </w:rPr>
+        <w:t>依次往返。涉及到的消息类型其实有很多种。</w:t>
+      </w:r>
       <w:bookmarkStart w:id="0" w:name="_GoBack"/>
       <w:bookmarkEnd w:id="0"/>
     </w:p>
     <w:p>
       <w:pPr>
         <w:pStyle w:val="3"/>
-        <w:numPr>
-          <w:ilvl w:val="1"/>
-          <w:numId w:val="1"/>
-        </w:numPr>
-        <w:ind w:firstLineChars="0"/>
-      </w:pPr>
-      <w:r>
-        <w:rPr>
-          <w:rFonts w:hint="eastAsia"/>
-        </w:rPr>
-        <w:t>断开</w:t>
-      </w:r>
-      <w:r>
-        <w:t>连接</w:t>
-      </w:r>
-    </w:p>
-    <w:p>
-      <w:pPr>
-        <w:pStyle w:val="3"/>
-        <w:numPr>
-          <w:ilvl w:val="1"/>
-          <w:numId w:val="1"/>
-        </w:numPr>
-        <w:ind w:firstLineChars="0"/>
-        <w:rPr>
-          <w:rFonts w:hint="eastAsia"/>
-        </w:rPr>
-      </w:pPr>
-      <w:r>
-        <w:rPr>
-          <w:rFonts w:hint="eastAsia"/>
-        </w:rPr>
-        <w:t>保存玩家</w:t>
-      </w:r>
-      <w:r>
-        <w:t>的用户名</w:t>
-      </w:r>
-    </w:p>
-    <w:p>
-      <w:pPr>
-        <w:pStyle w:val="3"/>
-        <w:numPr>
-          <w:ilvl w:val="0"/>
-          <w:numId w:val="1"/>
-        </w:numPr>
-        <w:ind w:firstLineChars="0"/>
-        <w:rPr>
-          <w:rFonts w:hint="eastAsia"/>
+        <w:widowControl w:val="0"/>
+        <w:numPr>
+          <w:numId w:val="0"/>
+        </w:numPr>
+        <w:jc w:val="both"/>
+        <w:rPr>
+          <w:rFonts w:hint="eastAsia"/>
+          <w:lang w:val="en-US" w:eastAsia="zh-CN"/>
         </w:rPr>
       </w:pPr>
     </w:p>
     <w:sectPr>
       <w:pgSz w:w="11906" w:h="16838"/>
       <w:pgMar w:top="1440" w:right="1800" w:bottom="1440" w:left="1800" w:header="851" w:footer="992" w:gutter="0"/>
-      <w:cols w:space="425" w:num="1"/>
+      <w:cols w:space="720" w:num="1"/>
       <w:docGrid w:type="lines" w:linePitch="312" w:charSpace="0"/>
     </w:sectPr>
   </w:body>
@@ -335,8 +834,68 @@
       </w:pPr>
     </w:lvl>
   </w:abstractNum>
+  <w:abstractNum w:abstractNumId="1384926478">
+    <w:nsid w:val="528C4D0E"/>
+    <w:multiLevelType w:val="singleLevel"/>
+    <w:tmpl w:val="528C4D0E"/>
+    <w:lvl w:ilvl="0" w:tentative="1">
+      <w:start w:val="1"/>
+      <w:numFmt w:val="decimal"/>
+      <w:suff w:val="nothing"/>
+      <w:lvlText w:val="%1."/>
+      <w:lvlJc w:val="left"/>
+    </w:lvl>
+  </w:abstractNum>
+  <w:abstractNum w:abstractNumId="1384928633">
+    <w:nsid w:val="528C5579"/>
+    <w:multiLevelType w:val="singleLevel"/>
+    <w:tmpl w:val="528C5579"/>
+    <w:lvl w:ilvl="0" w:tentative="1">
+      <w:start w:val="1"/>
+      <w:numFmt w:val="decimal"/>
+      <w:suff w:val="nothing"/>
+      <w:lvlText w:val="%1."/>
+      <w:lvlJc w:val="left"/>
+    </w:lvl>
+  </w:abstractNum>
+  <w:abstractNum w:abstractNumId="1384927337">
+    <w:nsid w:val="528C5069"/>
+    <w:multiLevelType w:val="singleLevel"/>
+    <w:tmpl w:val="528C5069"/>
+    <w:lvl w:ilvl="0" w:tentative="1">
+      <w:start w:val="2"/>
+      <w:numFmt w:val="decimal"/>
+      <w:suff w:val="nothing"/>
+      <w:lvlText w:val="%1."/>
+      <w:lvlJc w:val="left"/>
+    </w:lvl>
+  </w:abstractNum>
+  <w:abstractNum w:abstractNumId="1384927365">
+    <w:nsid w:val="528C5085"/>
+    <w:multiLevelType w:val="singleLevel"/>
+    <w:tmpl w:val="528C5085"/>
+    <w:lvl w:ilvl="0" w:tentative="1">
+      <w:start w:val="1"/>
+      <w:numFmt w:val="decimal"/>
+      <w:suff w:val="nothing"/>
+      <w:lvlText w:val="%1."/>
+      <w:lvlJc w:val="left"/>
+    </w:lvl>
+  </w:abstractNum>
   <w:num w:numId="1">
     <w:abstractNumId w:val="1619409516"/>
+  </w:num>
+  <w:num w:numId="2">
+    <w:abstractNumId w:val="1384926478"/>
+  </w:num>
+  <w:num w:numId="3">
+    <w:abstractNumId w:val="1384927365"/>
+  </w:num>
+  <w:num w:numId="4">
+    <w:abstractNumId w:val="1384927337"/>
+  </w:num>
+  <w:num w:numId="5">
+    <w:abstractNumId w:val="1384928633"/>
   </w:num>
 </w:numbering>
 </file>
@@ -467,7 +1026,7 @@
       <w:jc w:val="both"/>
     </w:pPr>
     <w:rPr>
-      <w:rFonts w:ascii="Calibri" w:hAnsi="Calibri" w:eastAsia="宋体"/>
+      <w:rFonts w:ascii="Calibri" w:hAnsi="Calibri" w:eastAsia="宋体" w:cs="Times New Roman"/>
       <w:kern w:val="2"/>
       <w:sz w:val="21"/>
       <w:szCs w:val="22"/>

</xml_diff>